<commit_message>
Small modification to document
</commit_message>
<xml_diff>
--- a/Scrum Management.docx
+++ b/Scrum Management.docx
@@ -8,6 +8,12 @@
           <w:rFonts w:ascii="Times New Roman" w:hAnsi="Times New Roman" w:cs="Times New Roman"/>
         </w:rPr>
       </w:pPr>
+      <w:r>
+        <w:rPr>
+          <w:rFonts w:ascii="Times New Roman" w:hAnsi="Times New Roman" w:cs="Times New Roman"/>
+        </w:rPr>
+        <w:t xml:space="preserve">Spring </w:t>
+      </w:r>
       <w:r>
         <w:rPr>
           <w:rFonts w:ascii="Times New Roman" w:hAnsi="Times New Roman" w:cs="Times New Roman"/>
@@ -694,13 +700,7 @@
               <w:rPr>
                 <w:rFonts w:ascii="Times New Roman" w:hAnsi="Times New Roman" w:cs="Times New Roman"/>
               </w:rPr>
-              <w:t xml:space="preserve"> </w:t>
-            </w:r>
-            <w:r>
-              <w:rPr>
-                <w:rFonts w:ascii="Times New Roman" w:hAnsi="Times New Roman" w:cs="Times New Roman"/>
-              </w:rPr>
-              <w:t>Determining what data will be collected for the database</w:t>
+              <w:t xml:space="preserve"> Determining what data will be collected for the database</w:t>
             </w:r>
           </w:p>
         </w:tc>
@@ -834,8 +834,6 @@
               </w:rPr>
               <w:t>Implementing the camera and the optical character recognition elements</w:t>
             </w:r>
-            <w:bookmarkStart w:id="0" w:name="_GoBack"/>
-            <w:bookmarkEnd w:id="0"/>
           </w:p>
         </w:tc>
         <w:tc>
@@ -1194,6 +1192,12 @@
           <w:rFonts w:ascii="Times New Roman" w:hAnsi="Times New Roman" w:cs="Times New Roman"/>
         </w:rPr>
         <w:lastRenderedPageBreak/>
+        <w:t xml:space="preserve">Sprint </w:t>
+      </w:r>
+      <w:r>
+        <w:rPr>
+          <w:rFonts w:ascii="Times New Roman" w:hAnsi="Times New Roman" w:cs="Times New Roman"/>
+        </w:rPr>
         <w:t>Cycle 2:</w:t>
       </w:r>
       <w:r>
@@ -2142,6 +2146,12 @@
           <w:rFonts w:ascii="Times New Roman" w:hAnsi="Times New Roman" w:cs="Times New Roman"/>
         </w:rPr>
         <w:lastRenderedPageBreak/>
+        <w:t xml:space="preserve">Sprint </w:t>
+      </w:r>
+      <w:r>
+        <w:rPr>
+          <w:rFonts w:ascii="Times New Roman" w:hAnsi="Times New Roman" w:cs="Times New Roman"/>
+        </w:rPr>
         <w:t>Cycle 3:</w:t>
       </w:r>
       <w:r>
@@ -3108,6 +3118,12 @@
           <w:rFonts w:ascii="Times New Roman" w:hAnsi="Times New Roman" w:cs="Times New Roman"/>
         </w:rPr>
         <w:lastRenderedPageBreak/>
+        <w:t xml:space="preserve">Sprint </w:t>
+      </w:r>
+      <w:r>
+        <w:rPr>
+          <w:rFonts w:ascii="Times New Roman" w:hAnsi="Times New Roman" w:cs="Times New Roman"/>
+        </w:rPr>
         <w:t>Cycle 4:</w:t>
       </w:r>
       <w:r>
@@ -4074,6 +4090,14 @@
           <w:rFonts w:ascii="Times New Roman" w:hAnsi="Times New Roman" w:cs="Times New Roman"/>
         </w:rPr>
         <w:lastRenderedPageBreak/>
+        <w:t xml:space="preserve">Sprint </w:t>
+      </w:r>
+      <w:bookmarkStart w:id="0" w:name="_GoBack"/>
+      <w:bookmarkEnd w:id="0"/>
+      <w:r>
+        <w:rPr>
+          <w:rFonts w:ascii="Times New Roman" w:hAnsi="Times New Roman" w:cs="Times New Roman"/>
+        </w:rPr>
         <w:t>Cycle 5:</w:t>
       </w:r>
       <w:r>
@@ -5155,6 +5179,7 @@
     <w:lsdException w:name="HTML Sample" w:semiHidden="1" w:unhideWhenUsed="1"/>
     <w:lsdException w:name="HTML Typewriter" w:semiHidden="1" w:unhideWhenUsed="1"/>
     <w:lsdException w:name="HTML Variable" w:semiHidden="1" w:unhideWhenUsed="1"/>
+    <w:lsdException w:name="Normal Table" w:semiHidden="1" w:unhideWhenUsed="1"/>
     <w:lsdException w:name="annotation subject" w:semiHidden="1" w:unhideWhenUsed="1"/>
     <w:lsdException w:name="No List" w:semiHidden="1" w:unhideWhenUsed="1"/>
     <w:lsdException w:name="Outline List 1" w:semiHidden="1" w:unhideWhenUsed="1"/>
@@ -5201,8 +5226,10 @@
     <w:lsdException w:name="Table Subtle 2" w:semiHidden="1" w:unhideWhenUsed="1"/>
     <w:lsdException w:name="Table Web 1" w:semiHidden="1" w:unhideWhenUsed="1"/>
     <w:lsdException w:name="Table Web 2" w:semiHidden="1" w:unhideWhenUsed="1"/>
+    <w:lsdException w:name="Table Web 3" w:semiHidden="1" w:unhideWhenUsed="1"/>
     <w:lsdException w:name="Balloon Text" w:semiHidden="1" w:unhideWhenUsed="1"/>
     <w:lsdException w:name="Table Grid" w:uiPriority="39"/>
+    <w:lsdException w:name="Table Theme" w:semiHidden="1" w:unhideWhenUsed="1"/>
     <w:lsdException w:name="Placeholder Text" w:semiHidden="1"/>
     <w:lsdException w:name="No Spacing" w:uiPriority="1" w:qFormat="1"/>
     <w:lsdException w:name="Light Shading" w:uiPriority="60"/>

</xml_diff>

<commit_message>
Updated scrum masters weeks 1 and 2
</commit_message>
<xml_diff>
--- a/Scrum Management.docx
+++ b/Scrum Management.docx
@@ -57,14 +57,12 @@
         </w:rPr>
         <w:t xml:space="preserve"> </w:t>
       </w:r>
-      <w:proofErr w:type="spellStart"/>
-      <w:r>
-        <w:rPr>
-          <w:rFonts w:ascii="Times New Roman" w:hAnsi="Times New Roman" w:cs="Times New Roman"/>
-        </w:rPr>
-        <w:t>Simran</w:t>
-      </w:r>
-      <w:proofErr w:type="spellEnd"/>
+      <w:r>
+        <w:rPr>
+          <w:rFonts w:ascii="Times New Roman" w:hAnsi="Times New Roman" w:cs="Times New Roman"/>
+        </w:rPr>
+        <w:t>Amardeep</w:t>
+      </w:r>
       <w:r>
         <w:rPr>
           <w:rFonts w:ascii="Times New Roman" w:hAnsi="Times New Roman" w:cs="Times New Roman"/>
@@ -1229,14 +1227,10 @@
           <w:rFonts w:ascii="Times New Roman" w:hAnsi="Times New Roman" w:cs="Times New Roman"/>
         </w:rPr>
         <w:tab/>
-        <w:t>Scrum Master:</w:t>
-      </w:r>
-      <w:r>
-        <w:rPr>
-          <w:rFonts w:ascii="Times New Roman" w:hAnsi="Times New Roman" w:cs="Times New Roman"/>
-        </w:rPr>
-        <w:tab/>
-      </w:r>
+        <w:t>Scrum Master: Simran</w:t>
+      </w:r>
+      <w:bookmarkStart w:id="0" w:name="_GoBack"/>
+      <w:bookmarkEnd w:id="0"/>
       <w:r>
         <w:rPr>
           <w:rFonts w:ascii="Times New Roman" w:hAnsi="Times New Roman" w:cs="Times New Roman"/>
@@ -4092,8 +4086,6 @@
         <w:lastRenderedPageBreak/>
         <w:t xml:space="preserve">Sprint </w:t>
       </w:r>
-      <w:bookmarkStart w:id="0" w:name="_GoBack"/>
-      <w:bookmarkEnd w:id="0"/>
       <w:r>
         <w:rPr>
           <w:rFonts w:ascii="Times New Roman" w:hAnsi="Times New Roman" w:cs="Times New Roman"/>

</xml_diff>

<commit_message>
Updated scrum sheet entries
</commit_message>
<xml_diff>
--- a/Scrum Management.docx
+++ b/Scrum Management.docx
@@ -1,6 +1,6 @@
 
 <file path=word/document.xml><?xml version="1.0" encoding="utf-8"?>
-<w:document xmlns:wpc="http://schemas.microsoft.com/office/word/2010/wordprocessingCanvas" xmlns:cx="http://schemas.microsoft.com/office/drawing/2014/chartex" xmlns:cx1="http://schemas.microsoft.com/office/drawing/2015/9/8/chartex" xmlns:cx2="http://schemas.microsoft.com/office/drawing/2015/10/21/chartex" xmlns:cx3="http://schemas.microsoft.com/office/drawing/2016/5/9/chartex" xmlns:cx4="http://schemas.microsoft.com/office/drawing/2016/5/10/chartex" xmlns:cx5="http://schemas.microsoft.com/office/drawing/2016/5/11/chartex" xmlns:mc="http://schemas.openxmlformats.org/markup-compatibility/2006" xmlns:o="urn:schemas-microsoft-com:office:office" xmlns:r="http://schemas.openxmlformats.org/officeDocument/2006/relationships" xmlns:m="http://schemas.openxmlformats.org/officeDocument/2006/math" xmlns:v="urn:schemas-microsoft-com:vml" xmlns:wp14="http://schemas.microsoft.com/office/word/2010/wordprocessingDrawing" xmlns:wp="http://schemas.openxmlformats.org/drawingml/2006/wordprocessingDrawing" xmlns:w10="urn:schemas-microsoft-com:office:word" xmlns:w="http://schemas.openxmlformats.org/wordprocessingml/2006/main" xmlns:w14="http://schemas.microsoft.com/office/word/2010/wordml" xmlns:w15="http://schemas.microsoft.com/office/word/2012/wordml" xmlns:w16se="http://schemas.microsoft.com/office/word/2015/wordml/symex" xmlns:wpg="http://schemas.microsoft.com/office/word/2010/wordprocessingGroup" xmlns:wpi="http://schemas.microsoft.com/office/word/2010/wordprocessingInk" xmlns:wne="http://schemas.microsoft.com/office/word/2006/wordml" xmlns:wps="http://schemas.microsoft.com/office/word/2010/wordprocessingShape" mc:Ignorable="w14 w15 w16se wp14">
+<w:document xmlns:wpc="http://schemas.microsoft.com/office/word/2010/wordprocessingCanvas" xmlns:cx="http://schemas.microsoft.com/office/drawing/2014/chartex" xmlns:cx1="http://schemas.microsoft.com/office/drawing/2015/9/8/chartex" xmlns:cx2="http://schemas.microsoft.com/office/drawing/2015/10/21/chartex" xmlns:mc="http://schemas.openxmlformats.org/markup-compatibility/2006" xmlns:o="urn:schemas-microsoft-com:office:office" xmlns:r="http://schemas.openxmlformats.org/officeDocument/2006/relationships" xmlns:m="http://schemas.openxmlformats.org/officeDocument/2006/math" xmlns:v="urn:schemas-microsoft-com:vml" xmlns:wp14="http://schemas.microsoft.com/office/word/2010/wordprocessingDrawing" xmlns:wp="http://schemas.openxmlformats.org/drawingml/2006/wordprocessingDrawing" xmlns:w10="urn:schemas-microsoft-com:office:word" xmlns:w="http://schemas.openxmlformats.org/wordprocessingml/2006/main" xmlns:w14="http://schemas.microsoft.com/office/word/2010/wordml" xmlns:w15="http://schemas.microsoft.com/office/word/2012/wordml" xmlns:w16se="http://schemas.microsoft.com/office/word/2015/wordml/symex" xmlns:wpg="http://schemas.microsoft.com/office/word/2010/wordprocessingGroup" xmlns:wpi="http://schemas.microsoft.com/office/word/2010/wordprocessingInk" xmlns:wne="http://schemas.microsoft.com/office/word/2006/wordml" xmlns:wps="http://schemas.microsoft.com/office/word/2010/wordprocessingShape" mc:Ignorable="w14 w15 w16se wp14">
   <w:body>
     <w:p>
       <w:pPr>
@@ -429,40 +429,60 @@
               <w:rPr>
                 <w:rFonts w:ascii="Times New Roman" w:hAnsi="Times New Roman" w:cs="Times New Roman"/>
               </w:rPr>
-              <w:t>On track, no issues to rep</w:t>
+              <w:t>On track, no issues to report</w:t>
+            </w:r>
+          </w:p>
+        </w:tc>
+        <w:tc>
+          <w:tcPr>
+            <w:tcW w:w="1612" w:type="dxa"/>
+          </w:tcPr>
+          <w:p>
+            <w:pPr>
+              <w:rPr>
+                <w:rFonts w:ascii="Times New Roman" w:hAnsi="Times New Roman" w:cs="Times New Roman"/>
+              </w:rPr>
+            </w:pPr>
+            <w:r>
+              <w:rPr>
+                <w:rFonts w:ascii="Times New Roman" w:hAnsi="Times New Roman" w:cs="Times New Roman"/>
+              </w:rPr>
+              <w:t>On track, need to add error checking to ensure no characters are entered when editing foods in the cupboard</w:t>
+            </w:r>
+          </w:p>
+        </w:tc>
+        <w:tc>
+          <w:tcPr>
+            <w:tcW w:w="1687" w:type="dxa"/>
+          </w:tcPr>
+          <w:p>
+            <w:pPr>
+              <w:rPr>
+                <w:rFonts w:ascii="Times New Roman" w:hAnsi="Times New Roman" w:cs="Times New Roman"/>
+              </w:rPr>
+            </w:pPr>
+            <w:r>
+              <w:rPr>
+                <w:rFonts w:ascii="Times New Roman" w:hAnsi="Times New Roman" w:cs="Times New Roman"/>
+              </w:rPr>
+              <w:t xml:space="preserve">On track, error checking complete, Next need to change code so changes made when editing </w:t>
+            </w:r>
+            <w:proofErr w:type="gramStart"/>
+            <w:r>
+              <w:rPr>
+                <w:rFonts w:ascii="Times New Roman" w:hAnsi="Times New Roman" w:cs="Times New Roman"/>
+              </w:rPr>
+              <w:t>are</w:t>
+            </w:r>
+            <w:proofErr w:type="gramEnd"/>
+            <w:r>
+              <w:rPr>
+                <w:rFonts w:ascii="Times New Roman" w:hAnsi="Times New Roman" w:cs="Times New Roman"/>
+              </w:rPr>
+              <w:t xml:space="preserve"> saved to the food cupboard</w:t>
             </w:r>
             <w:bookmarkStart w:id="0" w:name="_GoBack"/>
             <w:bookmarkEnd w:id="0"/>
-            <w:r>
-              <w:rPr>
-                <w:rFonts w:ascii="Times New Roman" w:hAnsi="Times New Roman" w:cs="Times New Roman"/>
-              </w:rPr>
-              <w:t>ort</w:t>
-            </w:r>
-          </w:p>
-        </w:tc>
-        <w:tc>
-          <w:tcPr>
-            <w:tcW w:w="1612" w:type="dxa"/>
-          </w:tcPr>
-          <w:p>
-            <w:pPr>
-              <w:rPr>
-                <w:rFonts w:ascii="Times New Roman" w:hAnsi="Times New Roman" w:cs="Times New Roman"/>
-              </w:rPr>
-            </w:pPr>
-          </w:p>
-        </w:tc>
-        <w:tc>
-          <w:tcPr>
-            <w:tcW w:w="1687" w:type="dxa"/>
-          </w:tcPr>
-          <w:p>
-            <w:pPr>
-              <w:rPr>
-                <w:rFonts w:ascii="Times New Roman" w:hAnsi="Times New Roman" w:cs="Times New Roman"/>
-              </w:rPr>
-            </w:pPr>
           </w:p>
         </w:tc>
         <w:tc>
@@ -5077,7 +5097,7 @@
       </w:pPr>
     </w:pPrDefault>
   </w:docDefaults>
-  <w:latentStyles w:defLockedState="0" w:defUIPriority="99" w:defSemiHidden="0" w:defUnhideWhenUsed="0" w:defQFormat="0" w:count="374">
+  <w:latentStyles w:defLockedState="0" w:defUIPriority="99" w:defSemiHidden="0" w:defUnhideWhenUsed="0" w:defQFormat="0" w:count="372">
     <w:lsdException w:name="Normal" w:uiPriority="0" w:qFormat="1"/>
     <w:lsdException w:name="heading 1" w:uiPriority="9" w:qFormat="1"/>
     <w:lsdException w:name="heading 2" w:semiHidden="1" w:uiPriority="9" w:unhideWhenUsed="1" w:qFormat="1"/>
@@ -5183,6 +5203,7 @@
     <w:lsdException w:name="HTML Sample" w:semiHidden="1" w:unhideWhenUsed="1"/>
     <w:lsdException w:name="HTML Typewriter" w:semiHidden="1" w:unhideWhenUsed="1"/>
     <w:lsdException w:name="HTML Variable" w:semiHidden="1" w:unhideWhenUsed="1"/>
+    <w:lsdException w:name="Normal Table" w:semiHidden="1" w:unhideWhenUsed="1"/>
     <w:lsdException w:name="annotation subject" w:semiHidden="1" w:unhideWhenUsed="1"/>
     <w:lsdException w:name="No List" w:semiHidden="1" w:unhideWhenUsed="1"/>
     <w:lsdException w:name="Outline List 1" w:semiHidden="1" w:unhideWhenUsed="1"/>
@@ -5228,9 +5249,11 @@
     <w:lsdException w:name="Table Subtle 1" w:semiHidden="1" w:unhideWhenUsed="1"/>
     <w:lsdException w:name="Table Subtle 2" w:semiHidden="1" w:unhideWhenUsed="1"/>
     <w:lsdException w:name="Table Web 1" w:semiHidden="1" w:unhideWhenUsed="1"/>
+    <w:lsdException w:name="Table Web 2" w:semiHidden="1" w:unhideWhenUsed="1"/>
     <w:lsdException w:name="Table Web 3" w:semiHidden="1" w:unhideWhenUsed="1"/>
     <w:lsdException w:name="Balloon Text" w:semiHidden="1" w:unhideWhenUsed="1"/>
     <w:lsdException w:name="Table Grid" w:uiPriority="39"/>
+    <w:lsdException w:name="Table Theme" w:semiHidden="1" w:unhideWhenUsed="1"/>
     <w:lsdException w:name="Placeholder Text" w:semiHidden="1"/>
     <w:lsdException w:name="No Spacing" w:uiPriority="1" w:qFormat="1"/>
     <w:lsdException w:name="Light Shading" w:uiPriority="60"/>
@@ -5447,8 +5470,6 @@
     <w:lsdException w:name="List Table 6 Colorful Accent 6" w:uiPriority="51"/>
     <w:lsdException w:name="List Table 7 Colorful Accent 6" w:uiPriority="52"/>
     <w:lsdException w:name="Mention" w:semiHidden="1" w:unhideWhenUsed="1"/>
-    <w:lsdException w:name="Smart Hyperlink" w:semiHidden="1" w:unhideWhenUsed="1"/>
-    <w:lsdException w:name="Hashtag" w:semiHidden="1" w:unhideWhenUsed="1"/>
   </w:latentStyles>
   <w:style w:type="paragraph" w:default="1" w:styleId="Normal">
     <w:name w:val="Normal"/>

</xml_diff>

<commit_message>
Updated scrum sheet entries Friday
</commit_message>
<xml_diff>
--- a/Scrum Management.docx
+++ b/Scrum Management.docx
@@ -135,15 +135,15 @@
         <w:tblLook w:val="04A0" w:firstRow="1" w:lastRow="0" w:firstColumn="1" w:lastColumn="0" w:noHBand="0" w:noVBand="1"/>
       </w:tblPr>
       <w:tblGrid>
-        <w:gridCol w:w="1619"/>
+        <w:gridCol w:w="1618"/>
         <w:gridCol w:w="1666"/>
-        <w:gridCol w:w="1605"/>
-        <w:gridCol w:w="1605"/>
-        <w:gridCol w:w="1686"/>
+        <w:gridCol w:w="1604"/>
+        <w:gridCol w:w="1604"/>
+        <w:gridCol w:w="1685"/>
         <w:gridCol w:w="1614"/>
-        <w:gridCol w:w="1599"/>
+        <w:gridCol w:w="1604"/>
         <w:gridCol w:w="1617"/>
-        <w:gridCol w:w="1610"/>
+        <w:gridCol w:w="1609"/>
       </w:tblGrid>
       <w:tr>
         <w:trPr>
@@ -481,44 +481,56 @@
               </w:rPr>
               <w:t xml:space="preserve"> saved to the food cupboard</w:t>
             </w:r>
+          </w:p>
+        </w:tc>
+        <w:tc>
+          <w:tcPr>
+            <w:tcW w:w="1618" w:type="dxa"/>
+          </w:tcPr>
+          <w:p>
+            <w:pPr>
+              <w:rPr>
+                <w:rFonts w:ascii="Times New Roman" w:hAnsi="Times New Roman" w:cs="Times New Roman"/>
+              </w:rPr>
+            </w:pPr>
+            <w:r>
+              <w:rPr>
+                <w:rFonts w:ascii="Times New Roman" w:hAnsi="Times New Roman" w:cs="Times New Roman"/>
+              </w:rPr>
+              <w:t xml:space="preserve">On track, completed edit functionality with minor issue regarding manual changes to edit – adjustable bar is working. </w:t>
+            </w:r>
+          </w:p>
+        </w:tc>
+        <w:tc>
+          <w:tcPr>
+            <w:tcW w:w="1610" w:type="dxa"/>
+          </w:tcPr>
+          <w:p>
+            <w:pPr>
+              <w:rPr>
+                <w:rFonts w:ascii="Times New Roman" w:hAnsi="Times New Roman" w:cs="Times New Roman"/>
+              </w:rPr>
+            </w:pPr>
+            <w:r>
+              <w:rPr>
+                <w:rFonts w:ascii="Times New Roman" w:hAnsi="Times New Roman" w:cs="Times New Roman"/>
+              </w:rPr>
+              <w:t>Did not progress today due to focusing on networks coursework, will return to working on code Sunday (have commitment to employed work tomorrow)</w:t>
+            </w:r>
+          </w:p>
+        </w:tc>
+        <w:tc>
+          <w:tcPr>
+            <w:tcW w:w="1621" w:type="dxa"/>
+          </w:tcPr>
+          <w:p>
+            <w:pPr>
+              <w:rPr>
+                <w:rFonts w:ascii="Times New Roman" w:hAnsi="Times New Roman" w:cs="Times New Roman"/>
+              </w:rPr>
+            </w:pPr>
             <w:bookmarkStart w:id="0" w:name="_GoBack"/>
             <w:bookmarkEnd w:id="0"/>
-          </w:p>
-        </w:tc>
-        <w:tc>
-          <w:tcPr>
-            <w:tcW w:w="1618" w:type="dxa"/>
-          </w:tcPr>
-          <w:p>
-            <w:pPr>
-              <w:rPr>
-                <w:rFonts w:ascii="Times New Roman" w:hAnsi="Times New Roman" w:cs="Times New Roman"/>
-              </w:rPr>
-            </w:pPr>
-          </w:p>
-        </w:tc>
-        <w:tc>
-          <w:tcPr>
-            <w:tcW w:w="1610" w:type="dxa"/>
-          </w:tcPr>
-          <w:p>
-            <w:pPr>
-              <w:rPr>
-                <w:rFonts w:ascii="Times New Roman" w:hAnsi="Times New Roman" w:cs="Times New Roman"/>
-              </w:rPr>
-            </w:pPr>
-          </w:p>
-        </w:tc>
-        <w:tc>
-          <w:tcPr>
-            <w:tcW w:w="1621" w:type="dxa"/>
-          </w:tcPr>
-          <w:p>
-            <w:pPr>
-              <w:rPr>
-                <w:rFonts w:ascii="Times New Roman" w:hAnsi="Times New Roman" w:cs="Times New Roman"/>
-              </w:rPr>
-            </w:pPr>
           </w:p>
         </w:tc>
         <w:tc>

</xml_diff>

<commit_message>
Updated scrum sheet saturday
</commit_message>
<xml_diff>
--- a/Scrum Management.docx
+++ b/Scrum Management.docx
@@ -1,6 +1,6 @@
 
 <file path=word/document.xml><?xml version="1.0" encoding="utf-8"?>
-<w:document xmlns:wpc="http://schemas.microsoft.com/office/word/2010/wordprocessingCanvas" xmlns:cx="http://schemas.microsoft.com/office/drawing/2014/chartex" xmlns:cx1="http://schemas.microsoft.com/office/drawing/2015/9/8/chartex" xmlns:cx2="http://schemas.microsoft.com/office/drawing/2015/10/21/chartex" xmlns:cx3="http://schemas.microsoft.com/office/drawing/2016/5/9/chartex" xmlns:cx4="http://schemas.microsoft.com/office/drawing/2016/5/10/chartex" xmlns:cx5="http://schemas.microsoft.com/office/drawing/2016/5/11/chartex" xmlns:mc="http://schemas.openxmlformats.org/markup-compatibility/2006" xmlns:o="urn:schemas-microsoft-com:office:office" xmlns:r="http://schemas.openxmlformats.org/officeDocument/2006/relationships" xmlns:m="http://schemas.openxmlformats.org/officeDocument/2006/math" xmlns:v="urn:schemas-microsoft-com:vml" xmlns:wp14="http://schemas.microsoft.com/office/word/2010/wordprocessingDrawing" xmlns:wp="http://schemas.openxmlformats.org/drawingml/2006/wordprocessingDrawing" xmlns:w10="urn:schemas-microsoft-com:office:word" xmlns:w="http://schemas.openxmlformats.org/wordprocessingml/2006/main" xmlns:w14="http://schemas.microsoft.com/office/word/2010/wordml" xmlns:w15="http://schemas.microsoft.com/office/word/2012/wordml" xmlns:w16se="http://schemas.microsoft.com/office/word/2015/wordml/symex" xmlns:wpg="http://schemas.microsoft.com/office/word/2010/wordprocessingGroup" xmlns:wpi="http://schemas.microsoft.com/office/word/2010/wordprocessingInk" xmlns:wne="http://schemas.microsoft.com/office/word/2006/wordml" xmlns:wps="http://schemas.microsoft.com/office/word/2010/wordprocessingShape" mc:Ignorable="w14 w15 w16se wp14">
+<w:document xmlns:wpc="http://schemas.microsoft.com/office/word/2010/wordprocessingCanvas" xmlns:cx="http://schemas.microsoft.com/office/drawing/2014/chartex" xmlns:cx1="http://schemas.microsoft.com/office/drawing/2015/9/8/chartex" xmlns:cx2="http://schemas.microsoft.com/office/drawing/2015/10/21/chartex" xmlns:mc="http://schemas.openxmlformats.org/markup-compatibility/2006" xmlns:o="urn:schemas-microsoft-com:office:office" xmlns:r="http://schemas.openxmlformats.org/officeDocument/2006/relationships" xmlns:m="http://schemas.openxmlformats.org/officeDocument/2006/math" xmlns:v="urn:schemas-microsoft-com:vml" xmlns:wp14="http://schemas.microsoft.com/office/word/2010/wordprocessingDrawing" xmlns:wp="http://schemas.openxmlformats.org/drawingml/2006/wordprocessingDrawing" xmlns:w10="urn:schemas-microsoft-com:office:word" xmlns:w="http://schemas.openxmlformats.org/wordprocessingml/2006/main" xmlns:w14="http://schemas.microsoft.com/office/word/2010/wordml" xmlns:w15="http://schemas.microsoft.com/office/word/2012/wordml" xmlns:w16se="http://schemas.microsoft.com/office/word/2015/wordml/symex" xmlns:wpg="http://schemas.microsoft.com/office/word/2010/wordprocessingGroup" xmlns:wpi="http://schemas.microsoft.com/office/word/2010/wordprocessingInk" xmlns:wne="http://schemas.microsoft.com/office/word/2006/wordml" xmlns:wps="http://schemas.microsoft.com/office/word/2010/wordprocessingShape" mc:Ignorable="w14 w15 w16se wp14">
   <w:body>
     <w:p>
       <w:pPr>
@@ -515,6 +515,14 @@
                 <w:rFonts w:ascii="Times New Roman" w:hAnsi="Times New Roman" w:cs="Times New Roman"/>
               </w:rPr>
             </w:pPr>
+            <w:r>
+              <w:rPr>
+                <w:rFonts w:ascii="Times New Roman" w:hAnsi="Times New Roman" w:cs="Times New Roman"/>
+              </w:rPr>
+              <w:t xml:space="preserve">Not much done, anticipating not doing much this weekend. Will use tomorrow to complete coursework for CS2005. </w:t>
+            </w:r>
+            <w:bookmarkStart w:id="0" w:name="_GoBack"/>
+            <w:bookmarkEnd w:id="0"/>
           </w:p>
         </w:tc>
         <w:tc>
@@ -692,8 +700,6 @@
               </w:rPr>
               <w:t xml:space="preserve">  but realise it doesn’t show a way to interact with a server so going back to My SQL</w:t>
             </w:r>
-            <w:bookmarkStart w:id="0" w:name="_GoBack"/>
-            <w:bookmarkEnd w:id="0"/>
           </w:p>
         </w:tc>
         <w:tc>
@@ -5143,7 +5149,7 @@
       </w:pPr>
     </w:pPrDefault>
   </w:docDefaults>
-  <w:latentStyles w:defLockedState="0" w:defUIPriority="99" w:defSemiHidden="0" w:defUnhideWhenUsed="0" w:defQFormat="0" w:count="374">
+  <w:latentStyles w:defLockedState="0" w:defUIPriority="99" w:defSemiHidden="0" w:defUnhideWhenUsed="0" w:defQFormat="0" w:count="372">
     <w:lsdException w:name="Normal" w:uiPriority="0" w:qFormat="1"/>
     <w:lsdException w:name="heading 1" w:uiPriority="9" w:qFormat="1"/>
     <w:lsdException w:name="heading 2" w:semiHidden="1" w:uiPriority="9" w:unhideWhenUsed="1" w:qFormat="1"/>
@@ -5249,6 +5255,7 @@
     <w:lsdException w:name="HTML Sample" w:semiHidden="1" w:unhideWhenUsed="1"/>
     <w:lsdException w:name="HTML Typewriter" w:semiHidden="1" w:unhideWhenUsed="1"/>
     <w:lsdException w:name="HTML Variable" w:semiHidden="1" w:unhideWhenUsed="1"/>
+    <w:lsdException w:name="Normal Table" w:semiHidden="1" w:unhideWhenUsed="1"/>
     <w:lsdException w:name="annotation subject" w:semiHidden="1" w:unhideWhenUsed="1"/>
     <w:lsdException w:name="No List" w:semiHidden="1" w:unhideWhenUsed="1"/>
     <w:lsdException w:name="Outline List 1" w:semiHidden="1" w:unhideWhenUsed="1"/>
@@ -5294,9 +5301,11 @@
     <w:lsdException w:name="Table Subtle 1" w:semiHidden="1" w:unhideWhenUsed="1"/>
     <w:lsdException w:name="Table Subtle 2" w:semiHidden="1" w:unhideWhenUsed="1"/>
     <w:lsdException w:name="Table Web 1" w:semiHidden="1" w:unhideWhenUsed="1"/>
+    <w:lsdException w:name="Table Web 2" w:semiHidden="1" w:unhideWhenUsed="1"/>
     <w:lsdException w:name="Table Web 3" w:semiHidden="1" w:unhideWhenUsed="1"/>
     <w:lsdException w:name="Balloon Text" w:semiHidden="1" w:unhideWhenUsed="1"/>
     <w:lsdException w:name="Table Grid" w:uiPriority="39"/>
+    <w:lsdException w:name="Table Theme" w:semiHidden="1" w:unhideWhenUsed="1"/>
     <w:lsdException w:name="Placeholder Text" w:semiHidden="1"/>
     <w:lsdException w:name="No Spacing" w:uiPriority="1" w:qFormat="1"/>
     <w:lsdException w:name="Light Shading" w:uiPriority="60"/>
@@ -5513,8 +5522,6 @@
     <w:lsdException w:name="List Table 6 Colorful Accent 6" w:uiPriority="51"/>
     <w:lsdException w:name="List Table 7 Colorful Accent 6" w:uiPriority="52"/>
     <w:lsdException w:name="Mention" w:semiHidden="1" w:unhideWhenUsed="1"/>
-    <w:lsdException w:name="Smart Hyperlink" w:semiHidden="1" w:unhideWhenUsed="1"/>
-    <w:lsdException w:name="Hashtag" w:semiHidden="1" w:unhideWhenUsed="1"/>
   </w:latentStyles>
   <w:style w:type="paragraph" w:default="1" w:styleId="Normal">
     <w:name w:val="Normal"/>

</xml_diff>

<commit_message>
updated scrum sheet sunday
</commit_message>
<xml_diff>
--- a/Scrum Management.docx
+++ b/Scrum Management.docx
@@ -135,7 +135,7 @@
         <w:tblLook w:val="04A0" w:firstRow="1" w:lastRow="0" w:firstColumn="1" w:lastColumn="0" w:noHBand="0" w:noVBand="1"/>
       </w:tblPr>
       <w:tblGrid>
-        <w:gridCol w:w="1619"/>
+        <w:gridCol w:w="1617"/>
         <w:gridCol w:w="1666"/>
         <w:gridCol w:w="1604"/>
         <w:gridCol w:w="1607"/>
@@ -143,7 +143,7 @@
         <w:gridCol w:w="1613"/>
         <w:gridCol w:w="1603"/>
         <w:gridCol w:w="1616"/>
-        <w:gridCol w:w="1608"/>
+        <w:gridCol w:w="1610"/>
       </w:tblGrid>
       <w:tr>
         <w:trPr>
@@ -521,20 +521,26 @@
               </w:rPr>
               <w:t xml:space="preserve">Not much done, anticipating not doing much this weekend. Will use tomorrow to complete coursework for CS2005. </w:t>
             </w:r>
+          </w:p>
+        </w:tc>
+        <w:tc>
+          <w:tcPr>
+            <w:tcW w:w="1619" w:type="dxa"/>
+          </w:tcPr>
+          <w:p>
+            <w:pPr>
+              <w:rPr>
+                <w:rFonts w:ascii="Times New Roman" w:hAnsi="Times New Roman" w:cs="Times New Roman"/>
+              </w:rPr>
+            </w:pPr>
+            <w:r>
+              <w:rPr>
+                <w:rFonts w:ascii="Times New Roman" w:hAnsi="Times New Roman" w:cs="Times New Roman"/>
+              </w:rPr>
+              <w:t>No work done on android project, completing coursework for CS2005 today.</w:t>
+            </w:r>
             <w:bookmarkStart w:id="0" w:name="_GoBack"/>
             <w:bookmarkEnd w:id="0"/>
-          </w:p>
-        </w:tc>
-        <w:tc>
-          <w:tcPr>
-            <w:tcW w:w="1619" w:type="dxa"/>
-          </w:tcPr>
-          <w:p>
-            <w:pPr>
-              <w:rPr>
-                <w:rFonts w:ascii="Times New Roman" w:hAnsi="Times New Roman" w:cs="Times New Roman"/>
-              </w:rPr>
-            </w:pPr>
           </w:p>
         </w:tc>
       </w:tr>

</xml_diff>

<commit_message>
Updated activities for week 2 and monday's entry
</commit_message>
<xml_diff>
--- a/Scrum Management.docx
+++ b/Scrum Management.docx
@@ -539,8 +539,6 @@
               </w:rPr>
               <w:t>No work done on android project, completing coursework for CS2005 today.</w:t>
             </w:r>
-            <w:bookmarkStart w:id="0" w:name="_GoBack"/>
-            <w:bookmarkEnd w:id="0"/>
           </w:p>
         </w:tc>
       </w:tr>
@@ -640,21 +638,7 @@
               <w:rPr>
                 <w:rFonts w:ascii="Times New Roman" w:hAnsi="Times New Roman" w:cs="Times New Roman"/>
               </w:rPr>
-              <w:t xml:space="preserve">Started using SQL </w:t>
-            </w:r>
-            <w:proofErr w:type="spellStart"/>
-            <w:r>
-              <w:rPr>
-                <w:rFonts w:ascii="Times New Roman" w:hAnsi="Times New Roman" w:cs="Times New Roman"/>
-              </w:rPr>
-              <w:t>Lite</w:t>
-            </w:r>
-            <w:proofErr w:type="spellEnd"/>
-            <w:r>
-              <w:rPr>
-                <w:rFonts w:ascii="Times New Roman" w:hAnsi="Times New Roman" w:cs="Times New Roman"/>
-              </w:rPr>
-              <w:t xml:space="preserve"> to have a way to store the data</w:t>
+              <w:t>Started using SQL Lite to have a way to store the data</w:t>
             </w:r>
           </w:p>
         </w:tc>
@@ -690,21 +674,7 @@
               <w:rPr>
                 <w:rFonts w:ascii="Times New Roman" w:hAnsi="Times New Roman" w:cs="Times New Roman"/>
               </w:rPr>
-              <w:t xml:space="preserve">Talked to colleague about using SQL </w:t>
-            </w:r>
-            <w:proofErr w:type="spellStart"/>
-            <w:r>
-              <w:rPr>
-                <w:rFonts w:ascii="Times New Roman" w:hAnsi="Times New Roman" w:cs="Times New Roman"/>
-              </w:rPr>
-              <w:t>lite</w:t>
-            </w:r>
-            <w:proofErr w:type="spellEnd"/>
-            <w:r>
-              <w:rPr>
-                <w:rFonts w:ascii="Times New Roman" w:hAnsi="Times New Roman" w:cs="Times New Roman"/>
-              </w:rPr>
-              <w:t xml:space="preserve">  but realise it doesn’t show a way to interact with a server so going back to My SQL</w:t>
+              <w:t>Talked to colleague about using SQL lite  but realise it doesn’t show a way to interact with a server so going back to My SQL</w:t>
             </w:r>
           </w:p>
         </w:tc>
@@ -1246,45 +1216,11 @@
           <w:rFonts w:ascii="Times New Roman" w:hAnsi="Times New Roman" w:cs="Times New Roman"/>
         </w:rPr>
       </w:pPr>
-    </w:p>
-    <w:p>
-      <w:pPr>
-        <w:rPr>
-          <w:rFonts w:ascii="Times New Roman" w:hAnsi="Times New Roman" w:cs="Times New Roman"/>
-        </w:rPr>
-      </w:pPr>
-    </w:p>
-    <w:p>
-      <w:pPr>
-        <w:rPr>
-          <w:rFonts w:ascii="Times New Roman" w:hAnsi="Times New Roman" w:cs="Times New Roman"/>
-        </w:rPr>
-      </w:pPr>
-    </w:p>
-    <w:p>
-      <w:pPr>
-        <w:rPr>
-          <w:rFonts w:ascii="Times New Roman" w:hAnsi="Times New Roman" w:cs="Times New Roman"/>
-        </w:rPr>
-      </w:pPr>
-    </w:p>
-    <w:p>
-      <w:pPr>
-        <w:rPr>
-          <w:rFonts w:ascii="Times New Roman" w:hAnsi="Times New Roman" w:cs="Times New Roman"/>
-        </w:rPr>
-      </w:pPr>
-    </w:p>
-    <w:p>
-      <w:pPr>
-        <w:rPr>
-          <w:rFonts w:ascii="Times New Roman" w:hAnsi="Times New Roman" w:cs="Times New Roman"/>
-        </w:rPr>
-      </w:pPr>
-      <w:r>
-        <w:rPr>
-          <w:rFonts w:ascii="Times New Roman" w:hAnsi="Times New Roman" w:cs="Times New Roman"/>
-        </w:rPr>
+      <w:r>
+        <w:rPr>
+          <w:rFonts w:ascii="Times New Roman" w:hAnsi="Times New Roman" w:cs="Times New Roman"/>
+        </w:rPr>
+        <w:lastRenderedPageBreak/>
         <w:t xml:space="preserve">Sprint </w:t>
       </w:r>
       <w:r>
@@ -1637,6 +1573,64 @@
                 <w:rFonts w:ascii="Times New Roman" w:hAnsi="Times New Roman" w:cs="Times New Roman"/>
               </w:rPr>
             </w:pPr>
+            <w:r>
+              <w:rPr>
+                <w:rFonts w:ascii="Times New Roman" w:hAnsi="Times New Roman" w:cs="Times New Roman"/>
+              </w:rPr>
+              <w:t>-Completing add functionality</w:t>
+            </w:r>
+          </w:p>
+          <w:p>
+            <w:pPr>
+              <w:rPr>
+                <w:rFonts w:ascii="Times New Roman" w:hAnsi="Times New Roman" w:cs="Times New Roman"/>
+              </w:rPr>
+            </w:pPr>
+            <w:r>
+              <w:rPr>
+                <w:rFonts w:ascii="Times New Roman" w:hAnsi="Times New Roman" w:cs="Times New Roman"/>
+              </w:rPr>
+              <w:t>-Refining interfaces</w:t>
+            </w:r>
+          </w:p>
+          <w:p>
+            <w:pPr>
+              <w:rPr>
+                <w:rFonts w:ascii="Times New Roman" w:hAnsi="Times New Roman" w:cs="Times New Roman"/>
+              </w:rPr>
+            </w:pPr>
+            <w:r>
+              <w:rPr>
+                <w:rFonts w:ascii="Times New Roman" w:hAnsi="Times New Roman" w:cs="Times New Roman"/>
+              </w:rPr>
+              <w:t>-Adding visual representation (colours) for priority/time until expiry</w:t>
+            </w:r>
+          </w:p>
+          <w:p>
+            <w:pPr>
+              <w:rPr>
+                <w:rFonts w:ascii="Times New Roman" w:hAnsi="Times New Roman" w:cs="Times New Roman"/>
+              </w:rPr>
+            </w:pPr>
+            <w:r>
+              <w:rPr>
+                <w:rFonts w:ascii="Times New Roman" w:hAnsi="Times New Roman" w:cs="Times New Roman"/>
+              </w:rPr>
+              <w:t>-Completing filter functionality</w:t>
+            </w:r>
+          </w:p>
+          <w:p>
+            <w:pPr>
+              <w:rPr>
+                <w:rFonts w:ascii="Times New Roman" w:hAnsi="Times New Roman" w:cs="Times New Roman"/>
+              </w:rPr>
+            </w:pPr>
+            <w:r>
+              <w:rPr>
+                <w:rFonts w:ascii="Times New Roman" w:hAnsi="Times New Roman" w:cs="Times New Roman"/>
+              </w:rPr>
+              <w:t>-Completing search functionality</w:t>
+            </w:r>
           </w:p>
         </w:tc>
         <w:tc>
@@ -1649,6 +1643,27 @@
                 <w:rFonts w:ascii="Times New Roman" w:hAnsi="Times New Roman" w:cs="Times New Roman"/>
               </w:rPr>
             </w:pPr>
+            <w:r>
+              <w:rPr>
+                <w:rFonts w:ascii="Times New Roman" w:hAnsi="Times New Roman" w:cs="Times New Roman"/>
+              </w:rPr>
+              <w:t>-Add functionality has been completed.</w:t>
+            </w:r>
+          </w:p>
+          <w:p>
+            <w:pPr>
+              <w:rPr>
+                <w:rFonts w:ascii="Times New Roman" w:hAnsi="Times New Roman" w:cs="Times New Roman"/>
+              </w:rPr>
+            </w:pPr>
+            <w:r>
+              <w:rPr>
+                <w:rFonts w:ascii="Times New Roman" w:hAnsi="Times New Roman" w:cs="Times New Roman"/>
+              </w:rPr>
+              <w:t xml:space="preserve">-Exploring method of making objects ‘parcelable’ as an alternative to just sending data in strings between activities. </w:t>
+            </w:r>
+            <w:bookmarkStart w:id="0" w:name="_GoBack"/>
+            <w:bookmarkEnd w:id="0"/>
           </w:p>
         </w:tc>
         <w:tc>
@@ -1980,6 +1995,7 @@
               <w:rPr>
                 <w:rFonts w:ascii="Times New Roman" w:hAnsi="Times New Roman" w:cs="Times New Roman"/>
               </w:rPr>
+              <w:lastRenderedPageBreak/>
               <w:t>KOSLUMA</w:t>
             </w:r>
           </w:p>

</xml_diff>